<commit_message>
Update Crimes against People and Property (AutoRecovered).docx
</commit_message>
<xml_diff>
--- a/BTEC Business Level 3/UNIT 26/Assignment 1/Crimes against People and Property (AutoRecovered).docx
+++ b/BTEC Business Level 3/UNIT 26/Assignment 1/Crimes against People and Property (AutoRecovered).docx
@@ -42,15 +42,6 @@
         </w:rPr>
         <w:t>Introduction:</w:t>
       </w:r>
-      <w:r>
-        <w:rPr>
-          <w:b/>
-          <w:bCs/>
-          <w:sz w:val="30"/>
-          <w:szCs w:val="30"/>
-        </w:rPr>
-        <w:t>l</w:t>
-      </w:r>
     </w:p>
     <w:p>
       <w:r>
@@ -58,13 +49,26 @@
       </w:r>
     </w:p>
     <w:p>
-      <w:r>
-        <w:t>Mens Rea: meaning the “guilty mind” and means when you have the intent in committing an offence.</w:t>
-      </w:r>
-    </w:p>
-    <w:p>
-      <w:r>
-        <w:t xml:space="preserve">Types of Mens Rea: </w:t>
+      <w:proofErr w:type="spellStart"/>
+      <w:r>
+        <w:t>Mens</w:t>
+      </w:r>
+      <w:proofErr w:type="spellEnd"/>
+      <w:r>
+        <w:t xml:space="preserve"> Rea: meaning the “guilty mind” and means when you have the intent in committing an offence.</w:t>
+      </w:r>
+    </w:p>
+    <w:p>
+      <w:r>
+        <w:t xml:space="preserve">Types of </w:t>
+      </w:r>
+      <w:proofErr w:type="spellStart"/>
+      <w:r>
+        <w:t>Mens</w:t>
+      </w:r>
+      <w:proofErr w:type="spellEnd"/>
+      <w:r>
+        <w:t xml:space="preserve"> Rea: </w:t>
       </w:r>
     </w:p>
     <w:p>
@@ -167,7 +171,15 @@
         <w:t xml:space="preserve">Voluntary Manslaughter: </w:t>
       </w:r>
       <w:r>
-        <w:t>When someone purposefully kills another but does it in a way that reduces the crime from murder to manslaughter, it is called voluntary manslaughter. Loss of control, diminished culpability, and unlawful conduct manslaughter are the three primary defences that are frequently used in the UK, where it is considered a less serious crime than murder. Common law provides the majority of the framework for voluntary manslaughter; however, statutes like the Coroners and Justice Act 2009, which specifically address the loss of control defence, also have an impact. The most important thing is that the defendant acted in a way that lessens moral culpability even though they intended to murder or seriously hurt someone.</w:t>
+        <w:t xml:space="preserve">When someone purposefully kills another but does it in a way that reduces the crime from murder to manslaughter, it is called voluntary manslaughter. Loss of control, diminished culpability, and unlawful conduct manslaughter are the three primary defences that are frequently used in the UK, where it is considered a less serious crime than murder. Common law provides </w:t>
+      </w:r>
+      <w:proofErr w:type="gramStart"/>
+      <w:r>
+        <w:t>the majority of</w:t>
+      </w:r>
+      <w:proofErr w:type="gramEnd"/>
+      <w:r>
+        <w:t xml:space="preserve"> the framework for voluntary manslaughter; however, statutes like the Coroners and Justice Act 2009, which specifically address the loss of control defence, also have an impact. The most important thing is that the defendant acted in a way that lessens moral culpability even though they intended to murder or seriously hurt someone.</w:t>
       </w:r>
       <w:r>
         <w:t xml:space="preserve"> </w:t>
@@ -176,7 +188,15 @@
         <w:t>A good example would be if someone killed someone else during a furious dispute and claimed they were provoked and lost control.</w:t>
       </w:r>
       <w:r>
-        <w:t xml:space="preserve"> For example </w:t>
+        <w:t xml:space="preserve"> For </w:t>
+      </w:r>
+      <w:proofErr w:type="gramStart"/>
+      <w:r>
+        <w:t>example</w:t>
+      </w:r>
+      <w:proofErr w:type="gramEnd"/>
+      <w:r>
+        <w:t xml:space="preserve"> </w:t>
       </w:r>
       <w:r>
         <w:t>When a landlord ignores a gas leak in a flat, a tenant is killed in an explosion.</w:t>
@@ -187,7 +207,15 @@
         <w:t xml:space="preserve">Murder: </w:t>
       </w:r>
       <w:r>
-        <w:t>The unlawful killing of another person with the aim to kill or seriously injure them is known as murder, which is a serious criminal offence. The common law definition of murder in the UK distinguishes it from manslaughter by requiring the presence of malice aforethought, which indicates that the accused had a planned intent to kill or do great bodily damage. The Homicide Act of 1957 and the Coroners and Justice Act of 2009, for example, contain statutory provisions that address particular issues of the law surrounding murder, such as the standard for demonstrating intent and the defence of reduced responsibility. A mandatory life sentence is usually imposed upon a murder conviction.</w:t>
+        <w:t xml:space="preserve">The unlawful killing of another person with the aim to kill or seriously injure them is known as murder, which is a serious criminal offence. The common law definition of murder in the UK distinguishes it from manslaughter by requiring the presence of malice aforethought, which indicates that the accused had a planned intent to kill or do great bodily damage. The Homicide Act of 1957 and the Coroners and Justice Act of 2009, for example, contain statutory provisions that address </w:t>
+      </w:r>
+      <w:proofErr w:type="gramStart"/>
+      <w:r>
+        <w:t>particular issues</w:t>
+      </w:r>
+      <w:proofErr w:type="gramEnd"/>
+      <w:r>
+        <w:t xml:space="preserve"> of the law surrounding murder, such as the standard for demonstrating intent and the defence of reduced responsibility. A mandatory life sentence is usually imposed upon a murder conviction.</w:t>
       </w:r>
       <w:r>
         <w:t xml:space="preserve"> </w:t>
@@ -329,8 +357,13 @@
       <w:r>
         <w:t xml:space="preserve"> </w:t>
       </w:r>
-      <w:r>
-        <w:t>For instance, breaking through a window to take gadgets from a house.</w:t>
+      <w:proofErr w:type="gramStart"/>
+      <w:r>
+        <w:t>For</w:t>
+      </w:r>
+      <w:proofErr w:type="gramEnd"/>
+      <w:r>
+        <w:t xml:space="preserve"> instance, breaking through a window to take gadgets from a house.</w:t>
       </w:r>
     </w:p>
     <w:p/>
@@ -476,7 +509,15 @@
         <w:t xml:space="preserve"> </w:t>
       </w:r>
       <w:r>
-        <w:t>For instance, feigning identification in order to obtain a bank loan.</w:t>
+        <w:t xml:space="preserve">For instance, feigning identification </w:t>
+      </w:r>
+      <w:proofErr w:type="gramStart"/>
+      <w:r>
+        <w:t>in order to</w:t>
+      </w:r>
+      <w:proofErr w:type="gramEnd"/>
+      <w:r>
+        <w:t xml:space="preserve"> obtain a bank loan.</w:t>
       </w:r>
     </w:p>
     <w:p>
@@ -609,7 +650,15 @@
         <w:t xml:space="preserve"> </w:t>
       </w:r>
       <w:r>
-        <w:t>For instance, concealing a pre-existing medical problem when submitting an application for health insurance.</w:t>
+        <w:t xml:space="preserve">For instance, concealing a pre-existing medical problem when </w:t>
+      </w:r>
+      <w:proofErr w:type="gramStart"/>
+      <w:r>
+        <w:t>submitting an application</w:t>
+      </w:r>
+      <w:proofErr w:type="gramEnd"/>
+      <w:r>
+        <w:t xml:space="preserve"> for health insurance.</w:t>
       </w:r>
     </w:p>
     <w:p>
@@ -792,7 +841,15 @@
         <w:t xml:space="preserve"> in large financial losses.</w:t>
       </w:r>
       <w:r>
-        <w:t xml:space="preserve"> An example of business related fraud would be: </w:t>
+        <w:t xml:space="preserve"> An example of </w:t>
+      </w:r>
+      <w:proofErr w:type="gramStart"/>
+      <w:r>
+        <w:t>business related</w:t>
+      </w:r>
+      <w:proofErr w:type="gramEnd"/>
+      <w:r>
+        <w:t xml:space="preserve"> fraud would be: </w:t>
       </w:r>
       <w:r>
         <w:t>Offering a bribe to a public official in order to obtain a government contract is an example of business-related fraud</w:t>
@@ -1182,7 +1239,15 @@
     <w:p/>
     <w:p>
       <w:r>
-        <w:t>Some positives for the offender of a lighter sentence include that they will not have to suffer a more serious sentence, they have the opportunity to rehabilitate, and they will not likely act out the same behaviour again. On the other hand, some negatives include that they now have a criminal record, which might prohibit them from pursuing jobs in specific fields such as teaching, receiving any visa to travel to certain countries may be problematic, and they may even lose their current job.</w:t>
+        <w:t xml:space="preserve">Some positives for the offender of a lighter sentence include that they will not have to suffer a more serious sentence, they </w:t>
+      </w:r>
+      <w:proofErr w:type="gramStart"/>
+      <w:r>
+        <w:t>have the opportunity to</w:t>
+      </w:r>
+      <w:proofErr w:type="gramEnd"/>
+      <w:r>
+        <w:t xml:space="preserve"> rehabilitate, and they will not likely act out the same behaviour again. On the other hand, some negatives include that they now have a criminal record, which might prohibit them from pursuing jobs in specific fields such as teaching, receiving any visa to travel to certain countries may be problematic, and they may even lose their current job.</w:t>
       </w:r>
     </w:p>
     <w:p/>
@@ -1195,7 +1260,15 @@
     <w:p/>
     <w:p>
       <w:r>
-        <w:t>This situation also proves that dealing with even minor offenses should be carried out fairly, with an appropriate balance of accountability and the opportunity for the offender to learn his lesson and modify his behavior.</w:t>
+        <w:t xml:space="preserve">This situation also proves that dealing with even minor offenses should be carried out fairly, with an appropriate balance of accountability and the opportunity for the offender to learn his lesson and modify his </w:t>
+      </w:r>
+      <w:proofErr w:type="spellStart"/>
+      <w:r>
+        <w:t>behavior</w:t>
+      </w:r>
+      <w:proofErr w:type="spellEnd"/>
+      <w:r>
+        <w:t>.</w:t>
       </w:r>
     </w:p>
     <w:p/>
@@ -1273,12 +1346,70 @@
       </w:r>
     </w:p>
     <w:p>
-      <w:pPr>
-        <w:rPr>
-          <w:b/>
-          <w:bCs/>
-        </w:rPr>
-      </w:pPr>
+      <w:r>
+        <w:lastRenderedPageBreak/>
+        <w:t>In this case, two offences were committed.</w:t>
+      </w:r>
+      <w:r>
+        <w:br/>
+      </w:r>
+      <w:r>
+        <w:br/>
+        <w:t xml:space="preserve">Part 1 is fraud against the employer, and it comes under the Fraud Act 2006, Section 1, and the Theft Act 1968, Section 17. It is an offence in dishonest acts that result in financial benefit. The sentence imposed on this crime depends on the value of the money stolen. As it was below £2,500, it falls into Culpability Category C, where sentences are lighter, and a fine would most likely be imposed. A lighter sentence is advantageous to the offender, saving him from a heavier sentence and allowing him to redeem himself. Nonetheless, he will have to bear the consequences of having a police record, job loss, and visa issues, which will impact all his </w:t>
+      </w:r>
+      <w:proofErr w:type="gramStart"/>
+      <w:r>
+        <w:t>future plans</w:t>
+      </w:r>
+      <w:proofErr w:type="gramEnd"/>
+      <w:r>
+        <w:t>. For the employer, this crime was an eye-opener in implementing more security measures, such as cameras around his workplace, observing every move of each employee to prevent this from happening again.</w:t>
+      </w:r>
+      <w:r>
+        <w:br/>
+      </w:r>
+      <w:r>
+        <w:br/>
+        <w:t>On the negative aspect, the thief employer incurs a financial loss as a result.</w:t>
+      </w:r>
+      <w:r>
+        <w:br/>
+      </w:r>
+      <w:r>
+        <w:br/>
+        <w:t>Count 2 is for theft, namely theft by making off without payment, under the Theft Act 1978, Section 5. The sentence for such an offence depends on the value of the item stolen. In the present case, since the value is below £200, this counts in Category 2. Punishment could take the form of a fine or a custodial sentence not exceeding 2 years upon discretion by the court.</w:t>
+      </w:r>
+      <w:r>
+        <w:br/>
+      </w:r>
+      <w:r>
+        <w:br/>
+        <w:t>On the side of the offender, the benefits towards a lighter sentence include not being able to experience harsher punishments and attending rehabilitation programs that could potentially help prevent reoffending. However, they will have a criminal record, which may affect them in getting a decent job in the future. For the victim, justice would be served as it provides him with recognition along with closure on the situation. It also allows the business to weigh how to enhance its security from the expenditure incurred due to such a loss. The business suffers financially from the loss of profit.</w:t>
+      </w:r>
+    </w:p>
+    <w:p>
+      <w:pPr>
+        <w:rPr>
+          <w:b/>
+          <w:bCs/>
+          <w:u w:val="single"/>
+        </w:rPr>
+      </w:pPr>
+    </w:p>
+    <w:p>
+      <w:pPr>
+        <w:rPr>
+          <w:b/>
+          <w:bCs/>
+        </w:rPr>
+      </w:pPr>
+      <w:r>
+        <w:rPr>
+          <w:b/>
+          <w:bCs/>
+        </w:rPr>
+        <w:t xml:space="preserve"> </w:t>
+      </w:r>
     </w:p>
     <w:p>
       <w:r>
@@ -2025,7 +2156,6 @@
   <w:style w:type="character" w:default="1" w:styleId="DefaultParagraphFont">
     <w:name w:val="Default Paragraph Font"/>
     <w:uiPriority w:val="1"/>
-    <w:semiHidden/>
     <w:unhideWhenUsed/>
   </w:style>
   <w:style w:type="table" w:default="1" w:styleId="TableNormal">
@@ -2691,15 +2821,6 @@
 </file>
 
 <file path=customXml/item1.xml><?xml version="1.0" encoding="utf-8"?>
-<?mso-contentType ?>
-<FormTemplates xmlns="http://schemas.microsoft.com/sharepoint/v3/contenttype/forms">
-  <Display>DocumentLibraryForm</Display>
-  <Edit>DocumentLibraryForm</Edit>
-  <New>DocumentLibraryForm</New>
-</FormTemplates>
-</file>
-
-<file path=customXml/item2.xml><?xml version="1.0" encoding="utf-8"?>
 <p:properties xmlns:p="http://schemas.microsoft.com/office/2006/metadata/properties" xmlns:xsi="http://www.w3.org/2001/XMLSchema-instance" xmlns:pc="http://schemas.microsoft.com/office/infopath/2007/PartnerControls">
   <documentManagement>
     <_activity xmlns="40159ebc-b653-4b3c-955e-ff43d06d7e38" xsi:nil="true"/>
@@ -2707,7 +2828,7 @@
 </p:properties>
 </file>
 
-<file path=customXml/item3.xml><?xml version="1.0" encoding="utf-8"?>
+<file path=customXml/item2.xml><?xml version="1.0" encoding="utf-8"?>
 <ct:contentTypeSchema xmlns:ct="http://schemas.microsoft.com/office/2006/metadata/contentType" xmlns:ma="http://schemas.microsoft.com/office/2006/metadata/properties/metaAttributes" ct:_="" ma:_="" ma:contentTypeName="Document" ma:contentTypeID="0x01010014C7C2B679E8814F8AD7FC9E9933C721" ma:contentTypeVersion="14" ma:contentTypeDescription="Create a new document." ma:contentTypeScope="" ma:versionID="38cbbaa68c924b947ee9de452bc94705">
   <xsd:schema xmlns:xsd="http://www.w3.org/2001/XMLSchema" xmlns:xs="http://www.w3.org/2001/XMLSchema" xmlns:p="http://schemas.microsoft.com/office/2006/metadata/properties" xmlns:ns3="40159ebc-b653-4b3c-955e-ff43d06d7e38" xmlns:ns4="f1d0f70e-da96-4d14-b5cc-7ddbe8425a5f" targetNamespace="http://schemas.microsoft.com/office/2006/metadata/properties" ma:root="true" ma:fieldsID="16c412a29e8d2bbc28b83cca9fe1a98a" ns3:_="" ns4:_="">
     <xsd:import namespace="40159ebc-b653-4b3c-955e-ff43d06d7e38"/>
@@ -2934,19 +3055,20 @@
 </ct:contentTypeSchema>
 </file>
 
-<file path=customXml/item4.xml><?xml version="1.0" encoding="utf-8"?>
+<file path=customXml/item3.xml><?xml version="1.0" encoding="utf-8"?>
 <b:Sources xmlns:b="http://schemas.openxmlformats.org/officeDocument/2006/bibliography" xmlns="http://schemas.openxmlformats.org/officeDocument/2006/bibliography" SelectedStyle="\APASixthEditionOfficeOnline.xsl" StyleName="APA" Version="6"/>
 </file>
 
-<file path=customXml/itemProps1.xml><?xml version="1.0" encoding="utf-8"?>
-<ds:datastoreItem xmlns:ds="http://schemas.openxmlformats.org/officeDocument/2006/customXml" ds:itemID="{BB47F292-DB96-4C8E-8073-9134BEE2089A}">
-  <ds:schemaRefs>
-    <ds:schemaRef ds:uri="http://schemas.microsoft.com/sharepoint/v3/contenttype/forms"/>
-  </ds:schemaRefs>
-</ds:datastoreItem>
+<file path=customXml/item4.xml><?xml version="1.0" encoding="utf-8"?>
+<?mso-contentType ?>
+<FormTemplates xmlns="http://schemas.microsoft.com/sharepoint/v3/contenttype/forms">
+  <Display>DocumentLibraryForm</Display>
+  <Edit>DocumentLibraryForm</Edit>
+  <New>DocumentLibraryForm</New>
+</FormTemplates>
 </file>
 
-<file path=customXml/itemProps2.xml><?xml version="1.0" encoding="utf-8"?>
+<file path=customXml/itemProps1.xml><?xml version="1.0" encoding="utf-8"?>
 <ds:datastoreItem xmlns:ds="http://schemas.openxmlformats.org/officeDocument/2006/customXml" ds:itemID="{14F3D85B-42B3-4743-B2EC-D849D31D78AD}">
   <ds:schemaRefs>
     <ds:schemaRef ds:uri="http://schemas.microsoft.com/office/2006/metadata/properties"/>
@@ -2956,7 +3078,7 @@
 </ds:datastoreItem>
 </file>
 
-<file path=customXml/itemProps3.xml><?xml version="1.0" encoding="utf-8"?>
+<file path=customXml/itemProps2.xml><?xml version="1.0" encoding="utf-8"?>
 <ds:datastoreItem xmlns:ds="http://schemas.openxmlformats.org/officeDocument/2006/customXml" ds:itemID="{35EB281A-154D-4F9B-A4CE-FB47985F0097}">
   <ds:schemaRefs>
     <ds:schemaRef ds:uri="http://schemas.microsoft.com/office/2006/metadata/contentType"/>
@@ -2975,10 +3097,18 @@
 </ds:datastoreItem>
 </file>
 
-<file path=customXml/itemProps4.xml><?xml version="1.0" encoding="utf-8"?>
+<file path=customXml/itemProps3.xml><?xml version="1.0" encoding="utf-8"?>
 <ds:datastoreItem xmlns:ds="http://schemas.openxmlformats.org/officeDocument/2006/customXml" ds:itemID="{F2EF4693-E4FF-43F0-B8D9-B0CE5E63418A}">
   <ds:schemaRefs>
     <ds:schemaRef ds:uri="http://schemas.openxmlformats.org/officeDocument/2006/bibliography"/>
   </ds:schemaRefs>
 </ds:datastoreItem>
+</file>
+
+<file path=customXml/itemProps4.xml><?xml version="1.0" encoding="utf-8"?>
+<ds:datastoreItem xmlns:ds="http://schemas.openxmlformats.org/officeDocument/2006/customXml" ds:itemID="{BB47F292-DB96-4C8E-8073-9134BEE2089A}">
+  <ds:schemaRefs>
+    <ds:schemaRef ds:uri="http://schemas.microsoft.com/sharepoint/v3/contenttype/forms"/>
+  </ds:schemaRefs>
+</ds:datastoreItem>
 </file>
</xml_diff>

<commit_message>
Updated And Remove Lock
</commit_message>
<xml_diff>
--- a/BTEC Business Level 3/UNIT 26/Assignment 1/Crimes against People and Property (AutoRecovered).docx
+++ b/BTEC Business Level 3/UNIT 26/Assignment 1/Crimes against People and Property (AutoRecovered).docx
@@ -1330,6 +1330,12 @@
       </w:r>
     </w:p>
     <w:p>
+      <w:pPr>
+        <w:rPr>
+          <w:b/>
+          <w:bCs/>
+        </w:rPr>
+      </w:pPr>
       <w:r>
         <w:rPr>
           <w:b/>
@@ -1339,10 +1345,11 @@
         <w:t>Scenario 5</w:t>
       </w:r>
       <w:r>
-        <w:t xml:space="preserve">: Ajay’s </w:t>
-      </w:r>
-      <w:r>
-        <w:t>a cashier at a petrol station. He regularly gives customers too little change and pockets the surplus from the till at the end of each day. On the way home from work one evening he stops at a supermarket and leaves without paying for a bottle of whiskey, which he conceals in his jacket.</w:t>
+        <w:rPr>
+          <w:b/>
+          <w:bCs/>
+        </w:rPr>
+        <w:t>: Ajay’s a cashier at a petrol station. He regularly gives customers too little change and pockets the surplus from the till at the end of each day. On the way home from work one evening he stops at a supermarket and leaves without paying for a bottle of whiskey, which he conceals in his jacket.</w:t>
       </w:r>
     </w:p>
     <w:p>
@@ -1357,11 +1364,9 @@
         <w:br/>
         <w:t xml:space="preserve">Part 1 is fraud against the employer, and it comes under the Fraud Act 2006, Section 1, and the Theft Act 1968, Section 17. It is an offence in dishonest acts that result in financial benefit. The sentence imposed on this crime depends on the value of the money stolen. As it was below £2,500, it falls into Culpability Category C, where sentences are lighter, and a fine would most likely be imposed. A lighter sentence is advantageous to the offender, saving him from a heavier sentence and allowing him to redeem himself. Nonetheless, he will have to bear the consequences of having a police record, job loss, and visa issues, which will impact all his </w:t>
       </w:r>
-      <w:proofErr w:type="gramStart"/>
-      <w:r>
-        <w:t>future plans</w:t>
-      </w:r>
-      <w:proofErr w:type="gramEnd"/>
+      <w:r>
+        <w:t>future</w:t>
+      </w:r>
       <w:r>
         <w:t>. For the employer, this crime was an eye-opener in implementing more security measures, such as cameras around his workplace, observing every move of each employee to prevent this from happening again.</w:t>
       </w:r>
@@ -1410,7 +1415,31 @@
         </w:rPr>
         <w:t xml:space="preserve"> </w:t>
       </w:r>
-    </w:p>
+      <w:r>
+        <w:rPr>
+          <w:b/>
+          <w:bCs/>
+          <w:u w:val="single"/>
+        </w:rPr>
+        <w:t>Scenario 6</w:t>
+      </w:r>
+      <w:r>
+        <w:rPr>
+          <w:b/>
+          <w:bCs/>
+        </w:rPr>
+        <w:t xml:space="preserve">:  </w:t>
+      </w:r>
+      <w:r>
+        <w:rPr>
+          <w:b/>
+          <w:bCs/>
+        </w:rPr>
+        <w:t>Marianne is a waitress in a restaurant. One evening during her shift, she goes into the owner’s flat and is about to take some jewellery, when the owner’s daughter disturbs her. Marianne threatens the girl and leaves with the jewellery.</w:t>
+      </w:r>
+    </w:p>
+    <w:p/>
+    <w:p/>
     <w:p>
       <w:r>
         <w:br/>
@@ -1418,6 +1447,7 @@
     </w:p>
     <w:p>
       <w:r>
+        <w:lastRenderedPageBreak/>
         <w:br/>
       </w:r>
       <w:r>
@@ -2821,14 +2851,19 @@
 </file>
 
 <file path=customXml/item1.xml><?xml version="1.0" encoding="utf-8"?>
-<p:properties xmlns:p="http://schemas.microsoft.com/office/2006/metadata/properties" xmlns:xsi="http://www.w3.org/2001/XMLSchema-instance" xmlns:pc="http://schemas.microsoft.com/office/infopath/2007/PartnerControls">
-  <documentManagement>
-    <_activity xmlns="40159ebc-b653-4b3c-955e-ff43d06d7e38" xsi:nil="true"/>
-  </documentManagement>
-</p:properties>
+<?mso-contentType ?>
+<FormTemplates xmlns="http://schemas.microsoft.com/sharepoint/v3/contenttype/forms">
+  <Display>DocumentLibraryForm</Display>
+  <Edit>DocumentLibraryForm</Edit>
+  <New>DocumentLibraryForm</New>
+</FormTemplates>
 </file>
 
 <file path=customXml/item2.xml><?xml version="1.0" encoding="utf-8"?>
+<b:Sources xmlns:b="http://schemas.openxmlformats.org/officeDocument/2006/bibliography" xmlns="http://schemas.openxmlformats.org/officeDocument/2006/bibliography" SelectedStyle="\APASixthEditionOfficeOnline.xsl" StyleName="APA" Version="6"/>
+</file>
+
+<file path=customXml/item3.xml><?xml version="1.0" encoding="utf-8"?>
 <ct:contentTypeSchema xmlns:ct="http://schemas.microsoft.com/office/2006/metadata/contentType" xmlns:ma="http://schemas.microsoft.com/office/2006/metadata/properties/metaAttributes" ct:_="" ma:_="" ma:contentTypeName="Document" ma:contentTypeID="0x01010014C7C2B679E8814F8AD7FC9E9933C721" ma:contentTypeVersion="14" ma:contentTypeDescription="Create a new document." ma:contentTypeScope="" ma:versionID="38cbbaa68c924b947ee9de452bc94705">
   <xsd:schema xmlns:xsd="http://www.w3.org/2001/XMLSchema" xmlns:xs="http://www.w3.org/2001/XMLSchema" xmlns:p="http://schemas.microsoft.com/office/2006/metadata/properties" xmlns:ns3="40159ebc-b653-4b3c-955e-ff43d06d7e38" xmlns:ns4="f1d0f70e-da96-4d14-b5cc-7ddbe8425a5f" targetNamespace="http://schemas.microsoft.com/office/2006/metadata/properties" ma:root="true" ma:fieldsID="16c412a29e8d2bbc28b83cca9fe1a98a" ns3:_="" ns4:_="">
     <xsd:import namespace="40159ebc-b653-4b3c-955e-ff43d06d7e38"/>
@@ -3055,30 +3090,31 @@
 </ct:contentTypeSchema>
 </file>
 
-<file path=customXml/item3.xml><?xml version="1.0" encoding="utf-8"?>
-<b:Sources xmlns:b="http://schemas.openxmlformats.org/officeDocument/2006/bibliography" xmlns="http://schemas.openxmlformats.org/officeDocument/2006/bibliography" SelectedStyle="\APASixthEditionOfficeOnline.xsl" StyleName="APA" Version="6"/>
-</file>
-
 <file path=customXml/item4.xml><?xml version="1.0" encoding="utf-8"?>
-<?mso-contentType ?>
-<FormTemplates xmlns="http://schemas.microsoft.com/sharepoint/v3/contenttype/forms">
-  <Display>DocumentLibraryForm</Display>
-  <Edit>DocumentLibraryForm</Edit>
-  <New>DocumentLibraryForm</New>
-</FormTemplates>
+<p:properties xmlns:p="http://schemas.microsoft.com/office/2006/metadata/properties" xmlns:xsi="http://www.w3.org/2001/XMLSchema-instance" xmlns:pc="http://schemas.microsoft.com/office/infopath/2007/PartnerControls">
+  <documentManagement>
+    <_activity xmlns="40159ebc-b653-4b3c-955e-ff43d06d7e38" xsi:nil="true"/>
+  </documentManagement>
+</p:properties>
 </file>
 
 <file path=customXml/itemProps1.xml><?xml version="1.0" encoding="utf-8"?>
-<ds:datastoreItem xmlns:ds="http://schemas.openxmlformats.org/officeDocument/2006/customXml" ds:itemID="{14F3D85B-42B3-4743-B2EC-D849D31D78AD}">
+<ds:datastoreItem xmlns:ds="http://schemas.openxmlformats.org/officeDocument/2006/customXml" ds:itemID="{BB47F292-DB96-4C8E-8073-9134BEE2089A}">
   <ds:schemaRefs>
-    <ds:schemaRef ds:uri="http://schemas.microsoft.com/office/2006/metadata/properties"/>
-    <ds:schemaRef ds:uri="http://schemas.microsoft.com/office/infopath/2007/PartnerControls"/>
-    <ds:schemaRef ds:uri="40159ebc-b653-4b3c-955e-ff43d06d7e38"/>
+    <ds:schemaRef ds:uri="http://schemas.microsoft.com/sharepoint/v3/contenttype/forms"/>
   </ds:schemaRefs>
 </ds:datastoreItem>
 </file>
 
 <file path=customXml/itemProps2.xml><?xml version="1.0" encoding="utf-8"?>
+<ds:datastoreItem xmlns:ds="http://schemas.openxmlformats.org/officeDocument/2006/customXml" ds:itemID="{F2EF4693-E4FF-43F0-B8D9-B0CE5E63418A}">
+  <ds:schemaRefs>
+    <ds:schemaRef ds:uri="http://schemas.openxmlformats.org/officeDocument/2006/bibliography"/>
+  </ds:schemaRefs>
+</ds:datastoreItem>
+</file>
+
+<file path=customXml/itemProps3.xml><?xml version="1.0" encoding="utf-8"?>
 <ds:datastoreItem xmlns:ds="http://schemas.openxmlformats.org/officeDocument/2006/customXml" ds:itemID="{35EB281A-154D-4F9B-A4CE-FB47985F0097}">
   <ds:schemaRefs>
     <ds:schemaRef ds:uri="http://schemas.microsoft.com/office/2006/metadata/contentType"/>
@@ -3097,18 +3133,12 @@
 </ds:datastoreItem>
 </file>
 
-<file path=customXml/itemProps3.xml><?xml version="1.0" encoding="utf-8"?>
-<ds:datastoreItem xmlns:ds="http://schemas.openxmlformats.org/officeDocument/2006/customXml" ds:itemID="{F2EF4693-E4FF-43F0-B8D9-B0CE5E63418A}">
+<file path=customXml/itemProps4.xml><?xml version="1.0" encoding="utf-8"?>
+<ds:datastoreItem xmlns:ds="http://schemas.openxmlformats.org/officeDocument/2006/customXml" ds:itemID="{14F3D85B-42B3-4743-B2EC-D849D31D78AD}">
   <ds:schemaRefs>
-    <ds:schemaRef ds:uri="http://schemas.openxmlformats.org/officeDocument/2006/bibliography"/>
-  </ds:schemaRefs>
-</ds:datastoreItem>
-</file>
-
-<file path=customXml/itemProps4.xml><?xml version="1.0" encoding="utf-8"?>
-<ds:datastoreItem xmlns:ds="http://schemas.openxmlformats.org/officeDocument/2006/customXml" ds:itemID="{BB47F292-DB96-4C8E-8073-9134BEE2089A}">
-  <ds:schemaRefs>
-    <ds:schemaRef ds:uri="http://schemas.microsoft.com/sharepoint/v3/contenttype/forms"/>
+    <ds:schemaRef ds:uri="http://schemas.microsoft.com/office/2006/metadata/properties"/>
+    <ds:schemaRef ds:uri="http://schemas.microsoft.com/office/infopath/2007/PartnerControls"/>
+    <ds:schemaRef ds:uri="40159ebc-b653-4b3c-955e-ff43d06d7e38"/>
   </ds:schemaRefs>
 </ds:datastoreItem>
 </file>
</xml_diff>